<commit_message>
GJ add for backup
</commit_message>
<xml_diff>
--- a/GBPJPY-Strategy.docx
+++ b/GBPJPY-Strategy.docx
@@ -283,7 +283,7 @@
           <w:sz w:val="18"/>
           <w:szCs w:val="18"/>
         </w:rPr>
-        <w:t>spud.mtf.stochs</w:t>
+        <w:t>GJM15TradingSystem</w:t>
       </w:r>
       <w:r>
         <w:rPr>
@@ -293,6 +293,8 @@
         </w:rPr>
         <w:t>.tpl</w:t>
       </w:r>
+      <w:bookmarkStart w:id="0" w:name="_GoBack"/>
+      <w:bookmarkEnd w:id="0"/>
     </w:p>
     <w:p>
       <w:pPr>
@@ -685,8 +687,6 @@
         </w:rPr>
         <w:t>ed</w:t>
       </w:r>
-      <w:bookmarkStart w:id="0" w:name="_GoBack"/>
-      <w:bookmarkEnd w:id="0"/>
       <w:r>
         <w:rPr>
           <w:rFonts w:ascii="BatangChe" w:eastAsia="BatangChe" w:hAnsi="BatangChe"/>

</xml_diff>